<commit_message>
fix list numbering in 3a
</commit_message>
<xml_diff>
--- a/indicators/2-1-1.docx
+++ b/indicators/2-1-1.docx
@@ -1,6 +1,6 @@
 
 <file path=word/document.xml><?xml version="1.0" encoding="utf-8"?>
-<w:document xmlns:wpc="http://schemas.microsoft.com/office/word/2010/wordprocessingCanvas" xmlns:cx="http://schemas.microsoft.com/office/drawing/2014/chartex" xmlns:cx1="http://schemas.microsoft.com/office/drawing/2015/9/8/chartex" xmlns:cx2="http://schemas.microsoft.com/office/drawing/2015/10/21/chartex" xmlns:cx3="http://schemas.microsoft.com/office/drawing/2016/5/9/chartex" xmlns:cx4="http://schemas.microsoft.com/office/drawing/2016/5/10/chartex" xmlns:cx5="http://schemas.microsoft.com/office/drawing/2016/5/11/chartex" xmlns:cx6="http://schemas.microsoft.com/office/drawing/2016/5/12/chartex" xmlns:cx7="http://schemas.microsoft.com/office/drawing/2016/5/13/chartex" xmlns:cx8="http://schemas.microsoft.com/office/drawing/2016/5/14/chartex" xmlns:mc="http://schemas.openxmlformats.org/markup-compatibility/2006" xmlns:aink="http://schemas.microsoft.com/office/drawing/2016/ink" xmlns:am3d="http://schemas.microsoft.com/office/drawing/2017/model3d" xmlns:o="urn:schemas-microsoft-com:office:office" xmlns:r="http://schemas.openxmlformats.org/officeDocument/2006/relationships" xmlns:m="http://schemas.openxmlformats.org/officeDocument/2006/math" xmlns:v="urn:schemas-microsoft-com:vml" xmlns:wp14="http://schemas.microsoft.com/office/word/2010/wordprocessingDrawing" xmlns:wp="http://schemas.openxmlformats.org/drawingml/2006/wordprocessingDrawing" xmlns:w10="urn:schemas-microsoft-com:office:word" xmlns:w="http://schemas.openxmlformats.org/wordprocessingml/2006/main" xmlns:w14="http://schemas.microsoft.com/office/word/2010/wordml" xmlns:w15="http://schemas.microsoft.com/office/word/2012/wordml" xmlns:w16cid="http://schemas.microsoft.com/office/word/2016/wordml/cid" xmlns:w16se="http://schemas.microsoft.com/office/word/2015/wordml/symex" xmlns:wpg="http://schemas.microsoft.com/office/word/2010/wordprocessingGroup" xmlns:wpi="http://schemas.microsoft.com/office/word/2010/wordprocessingInk" xmlns:wne="http://schemas.microsoft.com/office/word/2006/wordml" xmlns:wps="http://schemas.microsoft.com/office/word/2010/wordprocessingShape" mc:Ignorable="w14 w15 w16se w16cid wp14">
+<w:document xmlns:wpc="http://schemas.microsoft.com/office/word/2010/wordprocessingCanvas" xmlns:cx="http://schemas.microsoft.com/office/drawing/2014/chartex" xmlns:cx1="http://schemas.microsoft.com/office/drawing/2015/9/8/chartex" xmlns:cx2="http://schemas.microsoft.com/office/drawing/2015/10/21/chartex" xmlns:cx3="http://schemas.microsoft.com/office/drawing/2016/5/9/chartex" xmlns:cx4="http://schemas.microsoft.com/office/drawing/2016/5/10/chartex" xmlns:cx5="http://schemas.microsoft.com/office/drawing/2016/5/11/chartex" xmlns:cx6="http://schemas.microsoft.com/office/drawing/2016/5/12/chartex" xmlns:cx7="http://schemas.microsoft.com/office/drawing/2016/5/13/chartex" xmlns:cx8="http://schemas.microsoft.com/office/drawing/2016/5/14/chartex" xmlns:mc="http://schemas.openxmlformats.org/markup-compatibility/2006" xmlns:aink="http://schemas.microsoft.com/office/drawing/2016/ink" xmlns:am3d="http://schemas.microsoft.com/office/drawing/2017/model3d" xmlns:o="urn:schemas-microsoft-com:office:office" xmlns:r="http://schemas.openxmlformats.org/officeDocument/2006/relationships" xmlns:m="http://schemas.openxmlformats.org/officeDocument/2006/math" xmlns:v="urn:schemas-microsoft-com:vml" xmlns:wp14="http://schemas.microsoft.com/office/word/2010/wordprocessingDrawing" xmlns:wp="http://schemas.openxmlformats.org/drawingml/2006/wordprocessingDrawing" xmlns:w10="urn:schemas-microsoft-com:office:word" xmlns:w="http://schemas.openxmlformats.org/wordprocessingml/2006/main" xmlns:w14="http://schemas.microsoft.com/office/word/2010/wordml" xmlns:w15="http://schemas.microsoft.com/office/word/2012/wordml" xmlns:w16cex="http://schemas.microsoft.com/office/word/2018/wordml/cex" xmlns:w16cid="http://schemas.microsoft.com/office/word/2016/wordml/cid" xmlns:w16="http://schemas.microsoft.com/office/word/2018/wordml" xmlns:w16se="http://schemas.microsoft.com/office/word/2015/wordml/symex" xmlns:wpg="http://schemas.microsoft.com/office/word/2010/wordprocessingGroup" xmlns:wpi="http://schemas.microsoft.com/office/word/2010/wordprocessingInk" xmlns:wne="http://schemas.microsoft.com/office/word/2006/wordml" xmlns:wps="http://schemas.microsoft.com/office/word/2010/wordprocessingShape" mc:Ignorable="w14 w15 w16se w16cid w16 w16cex wp14">
   <w:body>
     <w:p>
       <w:pPr>
@@ -2438,7 +2438,15 @@
               <w:pStyle w:val="MText"/>
             </w:pPr>
             <w:r>
-              <w:t xml:space="preserve">Though strictly related, “undernourishment” as defined here is different from the physical conditions of “malnutrition” and “undernutrition” as it refers to the condition of insufficient intake of food, rather than to the outcome in terms of nutritional status. In French, Spanish and Italian the difference is marked by the use of the terms alimentation, </w:t>
+              <w:t xml:space="preserve">Though strictly related, “undernourishment” as defined here is different from the physical conditions of “malnutrition” and “undernutrition” as it refers to the condition of insufficient intake of food, rather than to the outcome in terms of nutritional status. In French, Spanish and Italian the difference is marked by the use of the </w:t>
+            </w:r>
+            <w:proofErr w:type="gramStart"/>
+            <w:r>
+              <w:t>terms</w:t>
+            </w:r>
+            <w:proofErr w:type="gramEnd"/>
+            <w:r>
+              <w:t xml:space="preserve"> alimentation, </w:t>
             </w:r>
             <w:proofErr w:type="spellStart"/>
             <w:r>
@@ -2888,21 +2896,14 @@
                 <w:szCs w:val="21"/>
               </w:rPr>
             </w:pPr>
-          </w:p>
-          <w:p>
-            <w:pPr>
-              <w:pStyle w:val="Default"/>
-              <w:numPr>
-                <w:ilvl w:val="0"/>
-                <w:numId w:val="15"/>
-              </w:numPr>
-              <w:ind w:left="360"/>
+            <w:r>
               <w:rPr>
                 <w:rFonts w:asciiTheme="minorHAnsi" w:hAnsiTheme="minorHAnsi" w:cstheme="minorHAnsi"/>
                 <w:sz w:val="21"/>
                 <w:szCs w:val="21"/>
               </w:rPr>
-            </w:pPr>
+              <w:t xml:space="preserve">a) </w:t>
+            </w:r>
             <w:r>
               <w:rPr>
                 <w:rFonts w:asciiTheme="minorHAnsi" w:hAnsiTheme="minorHAnsi" w:cstheme="minorHAnsi"/>
@@ -2915,11 +2916,6 @@
           <w:p>
             <w:pPr>
               <w:pStyle w:val="Default"/>
-              <w:numPr>
-                <w:ilvl w:val="0"/>
-                <w:numId w:val="15"/>
-              </w:numPr>
-              <w:ind w:left="360"/>
               <w:rPr>
                 <w:rFonts w:asciiTheme="minorHAnsi" w:hAnsiTheme="minorHAnsi" w:cstheme="minorHAnsi"/>
                 <w:sz w:val="21"/>
@@ -2932,81 +2928,65 @@
                 <w:sz w:val="21"/>
                 <w:szCs w:val="21"/>
               </w:rPr>
-              <w:t xml:space="preserve">Sufficient information is available to convert the data on food consumption or on food expenditures into their contribution to dietary energy intake; </w:t>
-            </w:r>
-          </w:p>
-          <w:p>
-            <w:pPr>
-              <w:pStyle w:val="Default"/>
-              <w:numPr>
-                <w:ilvl w:val="0"/>
-                <w:numId w:val="15"/>
-              </w:numPr>
-              <w:ind w:left="360"/>
+              <w:t xml:space="preserve">b) </w:t>
+            </w:r>
+            <w:r>
               <w:rPr>
                 <w:rFonts w:asciiTheme="minorHAnsi" w:hAnsiTheme="minorHAnsi" w:cstheme="minorHAnsi"/>
                 <w:sz w:val="21"/>
                 <w:szCs w:val="21"/>
               </w:rPr>
-            </w:pPr>
-            <w:r>
+              <w:t xml:space="preserve">Sufficient information is available to convert the data on food consumption or on food expenditures into their contribution to dietary energy intake; </w:t>
+            </w:r>
+          </w:p>
+          <w:p>
+            <w:pPr>
+              <w:pStyle w:val="Default"/>
               <w:rPr>
                 <w:rFonts w:asciiTheme="minorHAnsi" w:hAnsiTheme="minorHAnsi" w:cstheme="minorHAnsi"/>
                 <w:sz w:val="21"/>
                 <w:szCs w:val="21"/>
               </w:rPr>
-              <w:t xml:space="preserve">The proper methods to compute the </w:t>
-            </w:r>
-            <w:proofErr w:type="spellStart"/>
+            </w:pPr>
             <w:r>
               <w:rPr>
                 <w:rFonts w:asciiTheme="minorHAnsi" w:hAnsiTheme="minorHAnsi" w:cstheme="minorHAnsi"/>
                 <w:sz w:val="21"/>
                 <w:szCs w:val="21"/>
               </w:rPr>
-              <w:t>PoU</w:t>
-            </w:r>
-            <w:proofErr w:type="spellEnd"/>
+              <w:t xml:space="preserve">c) </w:t>
+            </w:r>
             <w:r>
               <w:rPr>
                 <w:rFonts w:asciiTheme="minorHAnsi" w:hAnsiTheme="minorHAnsi" w:cstheme="minorHAnsi"/>
                 <w:sz w:val="21"/>
                 <w:szCs w:val="21"/>
               </w:rPr>
-              <w:t xml:space="preserve"> are used, to control for excess variability in the estimated levels of habitual food consumption across households, allowing for the presence on normal variability in the distribution of food </w:t>
-            </w:r>
+              <w:t xml:space="preserve">The proper methods to compute the </w:t>
+            </w:r>
+            <w:proofErr w:type="spellStart"/>
             <w:r>
               <w:rPr>
                 <w:rFonts w:asciiTheme="minorHAnsi" w:hAnsiTheme="minorHAnsi" w:cstheme="minorHAnsi"/>
                 <w:sz w:val="21"/>
                 <w:szCs w:val="21"/>
               </w:rPr>
-              <w:lastRenderedPageBreak/>
-              <w:t xml:space="preserve">consumption across individuals, induced by the differences in energy requirements of the members of the population. </w:t>
-            </w:r>
-          </w:p>
-          <w:p>
-            <w:pPr>
-              <w:pStyle w:val="Default"/>
-              <w:ind w:left="720"/>
+              <w:t>PoU</w:t>
+            </w:r>
+            <w:proofErr w:type="spellEnd"/>
+            <w:r>
               <w:rPr>
                 <w:rFonts w:asciiTheme="minorHAnsi" w:hAnsiTheme="minorHAnsi" w:cstheme="minorHAnsi"/>
                 <w:sz w:val="21"/>
                 <w:szCs w:val="21"/>
               </w:rPr>
-            </w:pPr>
-          </w:p>
-          <w:p>
-            <w:pPr>
-              <w:pStyle w:val="MText"/>
-            </w:pPr>
-            <w:r>
-              <w:t xml:space="preserve">Examples of surveys that could be considered for this purpose include surveys conducted to compute economic statistics and conduct poverty assessments, such as Household Income and Expenditure Surveys, Household Budget Surveys and Living Standard Measurement Surveys. </w:t>
+              <w:t xml:space="preserve"> are used, to control for excess variability in the estimated levels of habitual food consumption across households, allowing for the presence on normal variability in the distribution of food consumption across individuals, induced by the differences in energy requirements of the members of the population. </w:t>
             </w:r>
           </w:p>
           <w:p>
             <w:pPr>
               <w:pStyle w:val="Default"/>
+              <w:ind w:left="720"/>
               <w:rPr>
                 <w:rFonts w:asciiTheme="minorHAnsi" w:hAnsiTheme="minorHAnsi" w:cstheme="minorHAnsi"/>
                 <w:sz w:val="21"/>
@@ -3019,28 +2999,7 @@
               <w:pStyle w:val="MText"/>
             </w:pPr>
             <w:r>
-              <w:t xml:space="preserve">In practice, however, it is often impossible, and not advisable, to rely only on data collected through a household survey, as the information needed to estimate the four parameters of the </w:t>
-            </w:r>
-            <w:proofErr w:type="spellStart"/>
-            <w:r>
-              <w:t>PoU</w:t>
-            </w:r>
-            <w:proofErr w:type="spellEnd"/>
-            <w:r>
-              <w:t xml:space="preserve"> model is either missing or imprecise. </w:t>
-            </w:r>
-          </w:p>
-          <w:p>
-            <w:pPr>
-              <w:pStyle w:val="MText"/>
-            </w:pPr>
-          </w:p>
-          <w:p>
-            <w:pPr>
-              <w:pStyle w:val="MText"/>
-            </w:pPr>
-            <w:r>
-              <w:t xml:space="preserve">Household Survey food consumption data often must be integrated by </w:t>
+              <w:t xml:space="preserve">Examples of surveys that could be considered for this purpose include surveys conducted to compute economic statistics and conduct poverty assessments, such as Household Income and Expenditure Surveys, Household Budget Surveys and Living Standard Measurement Surveys. </w:t>
             </w:r>
           </w:p>
           <w:p>
@@ -3055,11 +3014,36 @@
           </w:p>
           <w:p>
             <w:pPr>
+              <w:pStyle w:val="MText"/>
+            </w:pPr>
+            <w:r>
+              <w:t xml:space="preserve">In practice, however, it is often impossible, and not advisable, to rely only on data collected through a household survey, as the information needed to estimate the four parameters of the </w:t>
+            </w:r>
+            <w:proofErr w:type="spellStart"/>
+            <w:r>
+              <w:t>PoU</w:t>
+            </w:r>
+            <w:proofErr w:type="spellEnd"/>
+            <w:r>
+              <w:t xml:space="preserve"> model is either missing or imprecise. </w:t>
+            </w:r>
+          </w:p>
+          <w:p>
+            <w:pPr>
+              <w:pStyle w:val="MText"/>
+            </w:pPr>
+          </w:p>
+          <w:p>
+            <w:pPr>
+              <w:pStyle w:val="MText"/>
+            </w:pPr>
+            <w:r>
+              <w:t xml:space="preserve">Household Survey food consumption data often must be integrated by </w:t>
+            </w:r>
+          </w:p>
+          <w:p>
+            <w:pPr>
               <w:pStyle w:val="Default"/>
-              <w:numPr>
-                <w:ilvl w:val="0"/>
-                <w:numId w:val="18"/>
-              </w:numPr>
               <w:rPr>
                 <w:rFonts w:asciiTheme="minorHAnsi" w:hAnsiTheme="minorHAnsi" w:cstheme="minorHAnsi"/>
                 <w:sz w:val="21"/>
@@ -3072,60 +3056,46 @@
                 <w:sz w:val="21"/>
                 <w:szCs w:val="21"/>
               </w:rPr>
-              <w:t xml:space="preserve">Data on the demographic structure of the population of interest by sex and age; </w:t>
-            </w:r>
-          </w:p>
-          <w:p>
-            <w:pPr>
-              <w:pStyle w:val="Default"/>
-              <w:numPr>
-                <w:ilvl w:val="0"/>
-                <w:numId w:val="18"/>
-              </w:numPr>
+              <w:t xml:space="preserve">a) </w:t>
+            </w:r>
+            <w:r>
               <w:rPr>
                 <w:rFonts w:asciiTheme="minorHAnsi" w:hAnsiTheme="minorHAnsi" w:cstheme="minorHAnsi"/>
                 <w:sz w:val="21"/>
                 <w:szCs w:val="21"/>
               </w:rPr>
-            </w:pPr>
-            <w:r>
+              <w:t xml:space="preserve">Data on the demographic structure of the population of interest by sex and age; </w:t>
+            </w:r>
+          </w:p>
+          <w:p>
+            <w:pPr>
+              <w:pStyle w:val="Default"/>
               <w:rPr>
                 <w:rFonts w:asciiTheme="minorHAnsi" w:hAnsiTheme="minorHAnsi" w:cstheme="minorHAnsi"/>
                 <w:sz w:val="21"/>
                 <w:szCs w:val="21"/>
               </w:rPr>
-              <w:t xml:space="preserve">Data or information on the median height of individuals in each sex and age class; </w:t>
-            </w:r>
-          </w:p>
-          <w:p>
-            <w:pPr>
-              <w:pStyle w:val="Default"/>
-              <w:numPr>
-                <w:ilvl w:val="0"/>
-                <w:numId w:val="18"/>
-              </w:numPr>
+            </w:pPr>
+            <w:r>
               <w:rPr>
                 <w:rFonts w:asciiTheme="minorHAnsi" w:hAnsiTheme="minorHAnsi" w:cstheme="minorHAnsi"/>
                 <w:sz w:val="21"/>
                 <w:szCs w:val="21"/>
               </w:rPr>
-            </w:pPr>
+              <w:t xml:space="preserve">b) </w:t>
+            </w:r>
             <w:r>
               <w:rPr>
                 <w:rFonts w:asciiTheme="minorHAnsi" w:hAnsiTheme="minorHAnsi" w:cstheme="minorHAnsi"/>
                 <w:sz w:val="21"/>
                 <w:szCs w:val="21"/>
               </w:rPr>
-              <w:t xml:space="preserve">Data on the distribution of physical activity levels in the population; </w:t>
+              <w:t xml:space="preserve">Data or information on the median height of individuals in each sex and age class; </w:t>
             </w:r>
           </w:p>
           <w:p>
             <w:pPr>
               <w:pStyle w:val="Default"/>
-              <w:numPr>
-                <w:ilvl w:val="0"/>
-                <w:numId w:val="18"/>
-              </w:numPr>
               <w:rPr>
                 <w:rFonts w:asciiTheme="minorHAnsi" w:hAnsiTheme="minorHAnsi" w:cstheme="minorHAnsi"/>
                 <w:sz w:val="21"/>
@@ -3138,38 +3108,15 @@
                 <w:sz w:val="21"/>
                 <w:szCs w:val="21"/>
               </w:rPr>
-              <w:t xml:space="preserve">Alternative data on the total amounts of food available for human consumption, to correct for biases in the estimate of the national average daily dietary energy consumption in the population. </w:t>
-            </w:r>
-          </w:p>
-          <w:p>
-            <w:pPr>
-              <w:pStyle w:val="Default"/>
+              <w:t xml:space="preserve">c) </w:t>
+            </w:r>
+            <w:r>
               <w:rPr>
                 <w:rFonts w:asciiTheme="minorHAnsi" w:hAnsiTheme="minorHAnsi" w:cstheme="minorHAnsi"/>
                 <w:sz w:val="21"/>
                 <w:szCs w:val="21"/>
               </w:rPr>
-            </w:pPr>
-          </w:p>
-          <w:p>
-            <w:pPr>
-              <w:pStyle w:val="MText"/>
-            </w:pPr>
-            <w:r>
-              <w:t xml:space="preserve">Data for a), b) and c) could be available through the same multipurpose survey that provides food consumption data, but are more likely available from other sources, such as National Demographic and Health Surveys (for a) and b) ) and Time Use Surveys (for c) ). </w:t>
-            </w:r>
-          </w:p>
-          <w:p>
-            <w:pPr>
-              <w:pStyle w:val="MText"/>
-            </w:pPr>
-          </w:p>
-          <w:p>
-            <w:pPr>
-              <w:pStyle w:val="MText"/>
-            </w:pPr>
-            <w:r>
-              <w:t xml:space="preserve">Correcting for bias in the estimated average daily dietary energy consumption might need to be based on alternative sources on food consumption, such as aggregate food supply and utilization accounts and food balance sheets. </w:t>
+              <w:t xml:space="preserve">Data on the distribution of physical activity levels in the population; </w:t>
             </w:r>
           </w:p>
           <w:p>
@@ -3181,36 +3128,105 @@
                 <w:szCs w:val="21"/>
               </w:rPr>
             </w:pPr>
-          </w:p>
-          <w:p>
-            <w:pPr>
-              <w:pStyle w:val="MText"/>
-            </w:pPr>
-            <w:r>
-              <w:t xml:space="preserve">To inform its estimate of </w:t>
-            </w:r>
-            <w:proofErr w:type="spellStart"/>
-            <w:r>
-              <w:t>PoU</w:t>
-            </w:r>
-            <w:proofErr w:type="spellEnd"/>
-            <w:r>
-              <w:t xml:space="preserve"> at national, regional and global level, in addition to all household surveys for which it is possible to obtain micro data on food consumption, FAO relies on: </w:t>
-            </w:r>
-          </w:p>
-          <w:p>
-            <w:pPr>
-              <w:pStyle w:val="Default"/>
-              <w:numPr>
-                <w:ilvl w:val="0"/>
-                <w:numId w:val="20"/>
-              </w:numPr>
+            <w:r>
               <w:rPr>
                 <w:rFonts w:asciiTheme="minorHAnsi" w:hAnsiTheme="minorHAnsi" w:cstheme="minorHAnsi"/>
                 <w:sz w:val="21"/>
                 <w:szCs w:val="21"/>
               </w:rPr>
-            </w:pPr>
+              <w:t xml:space="preserve">d) </w:t>
+            </w:r>
+            <w:r>
+              <w:rPr>
+                <w:rFonts w:asciiTheme="minorHAnsi" w:hAnsiTheme="minorHAnsi" w:cstheme="minorHAnsi"/>
+                <w:sz w:val="21"/>
+                <w:szCs w:val="21"/>
+              </w:rPr>
+              <w:t xml:space="preserve">Alternative data on the total amounts of food available for human consumption, to correct for biases in the estimate of the national average daily dietary energy consumption in the population. </w:t>
+            </w:r>
+          </w:p>
+          <w:p>
+            <w:pPr>
+              <w:pStyle w:val="Default"/>
+              <w:rPr>
+                <w:rFonts w:asciiTheme="minorHAnsi" w:hAnsiTheme="minorHAnsi" w:cstheme="minorHAnsi"/>
+                <w:sz w:val="21"/>
+                <w:szCs w:val="21"/>
+              </w:rPr>
+            </w:pPr>
+          </w:p>
+          <w:p>
+            <w:pPr>
+              <w:pStyle w:val="MText"/>
+            </w:pPr>
+            <w:r>
+              <w:t>Data for a), b) and c) could be available through the same multipurpose survey that provides food consumption data, but are more likely available from other sources, such as National Demographic and Health Surveys (for a) and b</w:t>
+            </w:r>
+            <w:proofErr w:type="gramStart"/>
+            <w:r>
+              <w:t>) )</w:t>
+            </w:r>
+            <w:proofErr w:type="gramEnd"/>
+            <w:r>
+              <w:t xml:space="preserve"> and Time Use Surveys (for c) ). </w:t>
+            </w:r>
+          </w:p>
+          <w:p>
+            <w:pPr>
+              <w:pStyle w:val="MText"/>
+            </w:pPr>
+          </w:p>
+          <w:p>
+            <w:pPr>
+              <w:pStyle w:val="MText"/>
+            </w:pPr>
+            <w:r>
+              <w:t xml:space="preserve">Correcting for bias in the estimated average daily dietary energy consumption might need to be based on alternative sources on food consumption, such as aggregate food supply and utilization accounts and food balance sheets. </w:t>
+            </w:r>
+          </w:p>
+          <w:p>
+            <w:pPr>
+              <w:pStyle w:val="Default"/>
+              <w:rPr>
+                <w:rFonts w:asciiTheme="minorHAnsi" w:hAnsiTheme="minorHAnsi" w:cstheme="minorHAnsi"/>
+                <w:sz w:val="21"/>
+                <w:szCs w:val="21"/>
+              </w:rPr>
+            </w:pPr>
+          </w:p>
+          <w:p>
+            <w:pPr>
+              <w:pStyle w:val="MText"/>
+            </w:pPr>
+            <w:r>
+              <w:t xml:space="preserve">To inform its estimate of </w:t>
+            </w:r>
+            <w:proofErr w:type="spellStart"/>
+            <w:r>
+              <w:t>PoU</w:t>
+            </w:r>
+            <w:proofErr w:type="spellEnd"/>
+            <w:r>
+              <w:t xml:space="preserve"> at national, regional and global level, in addition to all household surveys for which it is possible to obtain micro data on food consumption, FAO relies on: </w:t>
+            </w:r>
+          </w:p>
+          <w:p>
+            <w:pPr>
+              <w:pStyle w:val="Default"/>
+              <w:rPr>
+                <w:rFonts w:asciiTheme="minorHAnsi" w:hAnsiTheme="minorHAnsi" w:cstheme="minorHAnsi"/>
+                <w:sz w:val="21"/>
+                <w:szCs w:val="21"/>
+              </w:rPr>
+            </w:pPr>
+            <w:r>
+              <w:rPr>
+                <w:rFonts w:asciiTheme="minorHAnsi" w:hAnsiTheme="minorHAnsi" w:cstheme="minorHAnsi"/>
+                <w:sz w:val="21"/>
+                <w:szCs w:val="21"/>
+              </w:rPr>
+              <w:t xml:space="preserve">a) </w:t>
+            </w:r>
             <w:r>
               <w:rPr>
                 <w:rFonts w:asciiTheme="minorHAnsi" w:hAnsiTheme="minorHAnsi" w:cstheme="minorHAnsi"/>
@@ -3236,31 +3252,26 @@
                 <w:sz w:val="21"/>
                 <w:szCs w:val="21"/>
               </w:rPr>
-              <w:t xml:space="preserve">), which provide updated estimates of the </w:t>
-            </w:r>
-            <w:r>
+              <w:t xml:space="preserve">, which provide updated estimates of the structures of the national population by sex and age every two years for most countries in the world; </w:t>
+            </w:r>
+          </w:p>
+          <w:p>
+            <w:pPr>
+              <w:pStyle w:val="Default"/>
               <w:rPr>
                 <w:rFonts w:asciiTheme="minorHAnsi" w:hAnsiTheme="minorHAnsi" w:cstheme="minorHAnsi"/>
                 <w:sz w:val="21"/>
                 <w:szCs w:val="21"/>
               </w:rPr>
-              <w:lastRenderedPageBreak/>
-              <w:t xml:space="preserve">structures of the national population by sex and age every two years for most countries in the world; </w:t>
-            </w:r>
-          </w:p>
-          <w:p>
-            <w:pPr>
-              <w:pStyle w:val="Default"/>
-              <w:numPr>
-                <w:ilvl w:val="0"/>
-                <w:numId w:val="20"/>
-              </w:numPr>
+            </w:pPr>
+            <w:r>
               <w:rPr>
                 <w:rFonts w:asciiTheme="minorHAnsi" w:hAnsiTheme="minorHAnsi" w:cstheme="minorHAnsi"/>
                 <w:sz w:val="21"/>
                 <w:szCs w:val="21"/>
               </w:rPr>
-            </w:pPr>
+              <w:t xml:space="preserve">b) </w:t>
+            </w:r>
             <w:r>
               <w:rPr>
                 <w:rFonts w:asciiTheme="minorHAnsi" w:hAnsiTheme="minorHAnsi" w:cstheme="minorHAnsi"/>
@@ -3286,7 +3297,16 @@
                 <w:sz w:val="21"/>
                 <w:szCs w:val="21"/>
               </w:rPr>
-              <w:t>), which provides updated estimates of the national availability of food every year for most countries in the world.</w:t>
+              <w:t xml:space="preserve">), which provides </w:t>
+            </w:r>
+            <w:r>
+              <w:rPr>
+                <w:rFonts w:asciiTheme="minorHAnsi" w:hAnsiTheme="minorHAnsi" w:cstheme="minorHAnsi"/>
+                <w:sz w:val="21"/>
+                <w:szCs w:val="21"/>
+              </w:rPr>
+              <w:lastRenderedPageBreak/>
+              <w:t>updated estimates of the national availability of food every year for most countries in the world.</w:t>
             </w:r>
           </w:p>
           <w:p>
@@ -3694,7 +3714,6 @@
               <w:pStyle w:val="MText"/>
             </w:pPr>
             <w:r>
-              <w:lastRenderedPageBreak/>
               <w:t xml:space="preserve">Food and Agriculture Organization of the United Nations, Statistics Division, Food Security and Nutrition Statistics Team </w:t>
             </w:r>
           </w:p>
@@ -3725,7 +3744,6 @@
               <w:rPr>
                 <w:rFonts w:ascii="Calibri" w:eastAsia="Times New Roman" w:hAnsi="Calibri" w:cs="Calibri"/>
               </w:rPr>
-              <w:lastRenderedPageBreak/>
               <w:t>3.</w:t>
             </w:r>
             <w:r>
@@ -3819,6 +3837,7 @@
             <w:bookmarkStart w:id="20" w:name="_Toc36812688"/>
             <w:bookmarkStart w:id="21" w:name="_Toc36813075"/>
             <w:r>
+              <w:lastRenderedPageBreak/>
               <w:t>4</w:t>
             </w:r>
             <w:r>
@@ -4057,11 +4076,7 @@
             </w:r>
             <w:proofErr w:type="spellEnd"/>
             <w:r>
-              <w:t xml:space="preserve"> has been criticized, based on the presumptions that undernourishment should be assessed necessarily starting at the individual level, by comparing individual energy requirements with individual energy intakes. According to such view, the prevalence of undernourishment could be simply computed by counting the number of individuals in a representative sample of the population that is classified as undernourished, based on a comparison of individual habitual food consumption and requirements. Unfortunately, such approach is not feasible for two reasons: first, due to the cost of individual dietary intake surveys, individual food consumption is measured only in a few countries, every several years, on relatively small samples; moreover, individual energy requirements are practically unobservable with standard data collection methods (to the point that observed habitual energy consumption of individuals in a healthy status is still the preferred way to infer individual energy requirements). This means that even if it were possible to obtain accurate observations of the individual dietary energy consumption, this would be insufficient </w:t>
-            </w:r>
-            <w:r>
-              <w:lastRenderedPageBreak/>
-              <w:t xml:space="preserve">to infer on the undernourishment condition at individual level, unless integrated by the observation on the physical status (body mass index) and of its dynamic over time, of the same individual. </w:t>
+              <w:t xml:space="preserve"> has been criticized, based on the presumptions that undernourishment should be assessed necessarily starting at the individual level, by comparing individual energy requirements with individual energy intakes. According to such view, the prevalence of undernourishment could be simply computed by counting the number of individuals in a representative sample of the population that is classified as undernourished, based on a comparison of individual habitual food consumption and requirements. Unfortunately, such approach is not feasible for two reasons: first, due to the cost of individual dietary intake surveys, individual food consumption is measured only in a few countries, every several years, on relatively small samples; moreover, individual energy requirements are practically unobservable with standard data collection methods (to the point that observed habitual energy consumption of individuals in a healthy status is still the preferred way to infer individual energy requirements). This means that even if it were possible to obtain accurate observations of the individual dietary energy consumption, this would be insufficient to infer on the undernourishment condition at individual level, unless integrated by the observation on the physical status (body mass index) and of its dynamic over time, of the same individual. </w:t>
             </w:r>
           </w:p>
           <w:p>
@@ -4079,7 +4094,16 @@
               <w:pStyle w:val="MText"/>
             </w:pPr>
             <w:r>
-              <w:t xml:space="preserve">The model based approach to estimate the </w:t>
+              <w:lastRenderedPageBreak/>
+              <w:t xml:space="preserve">The </w:t>
+            </w:r>
+            <w:proofErr w:type="gramStart"/>
+            <w:r>
+              <w:t>model based</w:t>
+            </w:r>
+            <w:proofErr w:type="gramEnd"/>
+            <w:r>
+              <w:t xml:space="preserve"> approach to estimate the </w:t>
             </w:r>
             <w:proofErr w:type="spellStart"/>
             <w:r>
@@ -4267,31 +4291,26 @@
                 <w:rFonts w:cstheme="minorHAnsi"/>
                 <w:lang w:val="nl-BE"/>
               </w:rPr>
-              <w:t>https://feb.kuleuven.be/drc/licos/publications/dp/DP%20365%2</w:t>
-            </w:r>
-            <w:r>
-              <w:rPr>
-                <w:rStyle w:val="Hyperlink"/>
-                <w:rFonts w:cstheme="minorHAnsi"/>
+              <w:t>https://feb.kuleuven.be/drc/licos/publications/dp/DP%20365%20Complete.pdf</w:t>
+            </w:r>
+            <w:r>
+              <w:rPr>
                 <w:lang w:val="nl-BE"/>
               </w:rPr>
+              <w:fldChar w:fldCharType="end"/>
+            </w:r>
+            <w:r>
+              <w:rPr>
+                <w:lang w:val="nl-BE"/>
+              </w:rPr>
+              <w:t xml:space="preserve"> ). </w:t>
+            </w:r>
+            <w:r>
+              <w:t xml:space="preserve">A detailed analysis of a recent Household Budget Survey in Brazil revealed how food provided for free through the school meals program and consumed by children while at school, had not been accounted among the sources of </w:t>
+            </w:r>
+            <w:r>
               <w:lastRenderedPageBreak/>
-              <w:t>0Complete.pdf</w:t>
-            </w:r>
-            <w:r>
-              <w:rPr>
-                <w:lang w:val="nl-BE"/>
-              </w:rPr>
-              <w:fldChar w:fldCharType="end"/>
-            </w:r>
-            <w:r>
-              <w:rPr>
-                <w:lang w:val="nl-BE"/>
-              </w:rPr>
-              <w:t xml:space="preserve"> ). </w:t>
-            </w:r>
-            <w:r>
-              <w:t xml:space="preserve">A detailed analysis of a recent Household Budget Survey in Brazil revealed how food provided for free through the school meals program and consumed by children while at school, had not been accounted among the sources of household food consumption, accounting for a downward bias of the average per capita daily dietary energy consumption of 674 kcal. (See </w:t>
+              <w:t xml:space="preserve">household food consumption, accounting for a downward bias of the average per capita daily dietary energy consumption of 674 kcal. (See </w:t>
             </w:r>
             <w:proofErr w:type="spellStart"/>
             <w:r>
@@ -4445,24 +4464,27 @@
                 <w:i/>
                 <w:iCs/>
               </w:rPr>
+              <w:t xml:space="preserve">Limitations </w:t>
+            </w:r>
+          </w:p>
+          <w:p>
+            <w:pPr>
+              <w:pStyle w:val="MText"/>
+            </w:pPr>
+            <w:r>
+              <w:t xml:space="preserve">Due to the probabilistic nature of the inference and the margins of uncertainty associated with estimates of each of the parameters in the model, the precision of the </w:t>
+            </w:r>
+            <w:proofErr w:type="spellStart"/>
+            <w:r>
+              <w:t>PoU</w:t>
+            </w:r>
+            <w:proofErr w:type="spellEnd"/>
+            <w:r>
+              <w:t xml:space="preserve"> estimates is </w:t>
+            </w:r>
+            <w:r>
               <w:lastRenderedPageBreak/>
-              <w:t xml:space="preserve">Limitations </w:t>
-            </w:r>
-          </w:p>
-          <w:p>
-            <w:pPr>
-              <w:pStyle w:val="MText"/>
-            </w:pPr>
-            <w:r>
-              <w:t xml:space="preserve">Due to the probabilistic nature of the inference and the margins of uncertainty associated with estimates of each of the parameters in the model, the precision of the </w:t>
-            </w:r>
-            <w:proofErr w:type="spellStart"/>
-            <w:r>
-              <w:t>PoU</w:t>
-            </w:r>
-            <w:proofErr w:type="spellEnd"/>
-            <w:r>
-              <w:t xml:space="preserve"> estimates is generally low. Even though it is not possible to compute theoretical Margins of Error (</w:t>
+              <w:t>generally low. Even though it is not possible to compute theoretical Margins of Error (</w:t>
             </w:r>
             <w:proofErr w:type="spellStart"/>
             <w:r>
@@ -4621,7 +4643,15 @@
             </w:r>
             <w:proofErr w:type="spellEnd"/>
             <w:r>
-              <w:t xml:space="preserve">= ∫_(x&lt;MDER) f(x | DEC; CV; Skew) dx </w:t>
+              <w:t xml:space="preserve">= ∫_(x&lt;MDER) </w:t>
+            </w:r>
+            <w:proofErr w:type="gramStart"/>
+            <w:r>
+              <w:t>f(</w:t>
+            </w:r>
+            <w:proofErr w:type="gramEnd"/>
+            <w:r>
+              <w:t xml:space="preserve">x | DEC; CV; Skew) dx </w:t>
             </w:r>
           </w:p>
           <w:p>
@@ -4655,17 +4685,22 @@
               <w:rPr>
                 <w:rStyle w:val="MTextChar"/>
               </w:rPr>
-              <w:t xml:space="preserve">Until 2012, the probability distribution f(x) was modelled as a Log-normal pdf, informed by only two parameters: mean and coefficient of variation. In its most recent formulation, it is modelled as a three-parameter pdf, able to represent different degrees of skewness, ranging from that of a symmetric Normal distribution to that of the positively skewed Log-normal distribution. The flexibility in capturing different degrees of </w:t>
-            </w:r>
-            <w:r>
-              <w:rPr>
-                <w:rStyle w:val="MTextChar"/>
-              </w:rPr>
+              <w:t>Until 2012, the probability distribution f(x) was modelled as a Log-normal pdf, informed by only two parameters: mean and coefficient of variation. In its most recent formulation, it is modelled as a three-parameter pdf, able to represent different degrees of skewness, ranging from that of a symmetric Normal distribution to that of the positively skewed Log-normal distribution. The flexibility in capturing different degrees of skewness is needed to take into account the fact that human</w:t>
+            </w:r>
+            <w:r>
+              <w:t xml:space="preserve"> energy consumption levels are naturally bounded by physiological limits. It is thus conceivable that, as mean consumption levels </w:t>
+            </w:r>
+            <w:proofErr w:type="gramStart"/>
+            <w:r>
+              <w:t>increases</w:t>
+            </w:r>
+            <w:proofErr w:type="gramEnd"/>
+            <w:r>
+              <w:t xml:space="preserve">, the skewness of the distribution decreases, gradually </w:t>
+            </w:r>
+            <w:r>
               <w:lastRenderedPageBreak/>
-              <w:t>skewness is needed to take into account the fact that human</w:t>
-            </w:r>
-            <w:r>
-              <w:t xml:space="preserve"> energy consumption levels are naturally bounded by physiological limits. It is thus conceivable that, as mean consumption levels increases, the skewness of the distribution decreases, gradually moving from (positively skewed) Log-normal distributions, typical of populations where average food consumption is relatively low, towards (symmetric) Normal distributions. The skew-normal and skew-lognormal families of distribution allow for the characterization of all possible intermediate degrees of positive skewness. (See </w:t>
+              <w:t xml:space="preserve">moving from (positively skewed) Log-normal distributions, typical of populations where average food consumption is relatively low, towards (symmetric) Normal distributions. The skew-normal and skew-lognormal families of distribution allow for the characterization of all possible intermediate degrees of positive skewness. (See </w:t>
             </w:r>
             <w:hyperlink r:id="rId10" w:history="1">
               <w:r>
@@ -4805,14 +4840,7 @@
               <w:rPr>
                 <w:rFonts w:cstheme="minorHAnsi"/>
               </w:rPr>
-              <w:t xml:space="preserve">), informed by official </w:t>
-            </w:r>
-            <w:r>
-              <w:rPr>
-                <w:rFonts w:cstheme="minorHAnsi"/>
-              </w:rPr>
-              <w:lastRenderedPageBreak/>
-              <w:t>data reported by member countries, and disseminated through FAOSTAT (</w:t>
+              <w:t>), informed by official data reported by member countries, and disseminated through FAOSTAT (</w:t>
             </w:r>
             <w:hyperlink r:id="rId12" w:history="1">
               <w:r>
@@ -4871,6 +4899,7 @@
               <w:pStyle w:val="MText"/>
             </w:pPr>
             <w:r>
+              <w:lastRenderedPageBreak/>
               <w:t xml:space="preserve">Surveys that contain information on food consumption at individual or household level are the only available source to directly estimate the CV of habitual food consumption for the representative individual in the population. Unfortunately, survey data on food consumption are fraught by many problems that complicate the reliable estimation of CV. </w:t>
             </w:r>
           </w:p>
@@ -4900,24 +4929,40 @@
               <w:pStyle w:val="MText"/>
             </w:pPr>
             <w:r>
-              <w:t xml:space="preserve">For all these reasons, the coefficient of variation calculated on the series of average per capita daily dietary energy consumption levels recorded for each household included in a survey is never a reliable estimate of CV, which should reflect variability in the levels of habitual (and not occasional) daily dietary energy consumption level, at the individual (and not household) level. Empirical estimates of CV from household survey data are upward biased due to the spurious variability induced by measurement error, differences between occasional and habitual consumption, differences between acquisition and actual consumption and seasonality; moreover, they do not reflect the </w:t>
+              <w:t xml:space="preserve">For all these reasons, the coefficient of variation calculated on the series of average per capita daily dietary energy consumption levels recorded for each household included in a survey is never a reliable estimate of CV, which should reflect variability in the levels of habitual (and not occasional) daily dietary energy consumption level, at the individual (and not household) level. Empirical estimates of CV from household survey data are upward biased due to the spurious variability induced by measurement error, differences between occasional and habitual consumption, differences between acquisition and actual consumption and seasonality; moreover, they do not reflect the variability in dietary energy consumption in the population associated with individual characteristics of the household </w:t>
             </w:r>
             <w:r>
               <w:lastRenderedPageBreak/>
-              <w:t xml:space="preserve">variability in dietary energy consumption in the population associated with individual characteristics of the household members (such as sex, age, body mass and physical activity levels). </w:t>
-            </w:r>
-          </w:p>
-          <w:p>
-            <w:pPr>
-              <w:pStyle w:val="MText"/>
-            </w:pPr>
-          </w:p>
-          <w:p>
-            <w:pPr>
-              <w:pStyle w:val="MText"/>
-            </w:pPr>
-            <w:r>
-              <w:t xml:space="preserve">When using data collected through household surveys, CV is thus best estimated indirectly, controlling for spurious variability, and adjusted to reflect inter-individuals (in addition to inter-households) variability. The simplest way to proceed is to classify households into homogeneous groups and to calculate the coefficient of variation of the average per capita dietary energy consumption across household groups. This yields an estimate of the inter-households component of CV, labelled CV_H. An estimate of the inter-individuals component of the CV, labelled CV_I, is obtained, for each population, from its structure by sex, age and body masses, and the two components are combined to obtain the needed estimate as: </w:t>
+              <w:t xml:space="preserve">members (such as sex, age, body mass and physical activity levels). </w:t>
+            </w:r>
+          </w:p>
+          <w:p>
+            <w:pPr>
+              <w:pStyle w:val="MText"/>
+            </w:pPr>
+          </w:p>
+          <w:p>
+            <w:pPr>
+              <w:pStyle w:val="MText"/>
+            </w:pPr>
+            <w:r>
+              <w:t>When using data collected through household surveys, CV is thus best estimated indirectly, controlling for spurious variability, and adjusted to reflect inter-individuals (in addition to inter-households) variability. The simplest way to proceed is to classify households into homogeneous groups and to calculate the coefficient of variation of the average per capita dietary energy consumption across household groups. This yields an estimate of the inter-</w:t>
+            </w:r>
+            <w:proofErr w:type="gramStart"/>
+            <w:r>
+              <w:t>households</w:t>
+            </w:r>
+            <w:proofErr w:type="gramEnd"/>
+            <w:r>
+              <w:t xml:space="preserve"> component of CV, labelled CV_H. An estimate of the inter-</w:t>
+            </w:r>
+            <w:proofErr w:type="gramStart"/>
+            <w:r>
+              <w:t>individuals</w:t>
+            </w:r>
+            <w:proofErr w:type="gramEnd"/>
+            <w:r>
+              <w:t xml:space="preserve"> component of the CV, labelled CV_I, is obtained, for each population, from its structure by sex, age and body masses, and the two components are combined to obtain the needed estimate as: </w:t>
             </w:r>
           </w:p>
           <w:p>
@@ -4945,7 +4990,25 @@
                 <w:sz w:val="21"/>
                 <w:szCs w:val="21"/>
               </w:rPr>
-              <w:t xml:space="preserve">CV^ = v[(CV_H)^2+(CV_I)^2 )]. </w:t>
+              <w:t>CV^ = v[(CV_</w:t>
+            </w:r>
+            <w:proofErr w:type="gramStart"/>
+            <w:r>
+              <w:rPr>
+                <w:rFonts w:asciiTheme="minorHAnsi" w:hAnsiTheme="minorHAnsi" w:cstheme="minorHAnsi"/>
+                <w:sz w:val="21"/>
+                <w:szCs w:val="21"/>
+              </w:rPr>
+              <w:t>H)^</w:t>
+            </w:r>
+            <w:proofErr w:type="gramEnd"/>
+            <w:r>
+              <w:rPr>
+                <w:rFonts w:asciiTheme="minorHAnsi" w:hAnsiTheme="minorHAnsi" w:cstheme="minorHAnsi"/>
+                <w:sz w:val="21"/>
+                <w:szCs w:val="21"/>
+              </w:rPr>
+              <w:t xml:space="preserve">2+(CV_I)^2 )]. </w:t>
             </w:r>
           </w:p>
           <w:p>
@@ -5066,7 +5129,15 @@
               <w:pStyle w:val="MText"/>
             </w:pPr>
             <w:r>
-              <w:t xml:space="preserve">As skewness is not strongly affected by the presence of spurious variability, Skew is estimated directly from household level data on the average daily dietary consumption, with the only exception of eliminating rare extremely high or extremely low values. If the empirically estimated skewness exceeds the value that would correspond to the skewness of Log-normal distribution with given mean and coefficient of variation, the parameter is neglected and a two parameter lognormal distribution is used for f(x). (See </w:t>
+              <w:t xml:space="preserve">As skewness is not strongly affected by the presence of spurious variability, Skew is estimated directly from household level data on the average daily dietary consumption, with the only exception of eliminating rare extremely high or extremely low values. If the empirically estimated skewness exceeds the value that would correspond to the skewness of Log-normal distribution with given mean and coefficient of variation, the parameter is neglected and a </w:t>
+            </w:r>
+            <w:proofErr w:type="gramStart"/>
+            <w:r>
+              <w:t>two parameter</w:t>
+            </w:r>
+            <w:proofErr w:type="gramEnd"/>
+            <w:r>
+              <w:t xml:space="preserve"> lognormal distribution is used for f(x). (See </w:t>
             </w:r>
             <w:hyperlink r:id="rId13" w:history="1">
               <w:r>
@@ -5122,8 +5193,11 @@
               <w:pStyle w:val="MText"/>
             </w:pPr>
             <w:r>
+              <w:t xml:space="preserve">Human energy requirements are computed by multiplying normative requirements for basic metabolic rate (BMR, expressed per kg of body mass) by the ideal weight of a healthy person of </w:t>
+            </w:r>
+            <w:r>
               <w:lastRenderedPageBreak/>
-              <w:t xml:space="preserve">Human energy requirements are computed by multiplying normative requirements for basic metabolic rate (BMR, expressed per kg of body mass) by the ideal weight of a healthy person of given height, and then multiplied by a coefficient of physical activity level (PAL). Ranges of normal energy requirements are thus computed for each sex and age group of the population, observing that there exist a whole range of Body Mass Index (BMI) values – from 18.5 to 25 – that are compatible with health. This implies that any given attained height might correspond to a whole range of healthy body weights, and therefore to a range of values for energy requirement for BMR. </w:t>
+              <w:t xml:space="preserve">given height, and then multiplied by a coefficient of physical activity level (PAL). Ranges of normal energy requirements are thus computed for each sex and age group of the population, observing that there exist a whole range of Body Mass Index (BMI) values – from 18.5 to 25 – that are compatible with health. This implies that any given attained height might correspond to a whole range of healthy body weights, and therefore to a range of values for energy requirement for BMR. </w:t>
             </w:r>
           </w:p>
           <w:p>
@@ -5269,7 +5343,6 @@
               <w:rPr>
                 <w:rFonts w:ascii="Calibri" w:eastAsia="Times New Roman" w:hAnsi="Calibri" w:cs="Calibri"/>
               </w:rPr>
-              <w:lastRenderedPageBreak/>
               <w:t>4.e. Adjustments</w:t>
             </w:r>
           </w:p>
@@ -5321,6 +5394,7 @@
               <w:rPr>
                 <w:rFonts w:ascii="Calibri" w:eastAsia="Times New Roman" w:hAnsi="Calibri" w:cs="Calibri"/>
               </w:rPr>
+              <w:lastRenderedPageBreak/>
               <w:t>4.f. Treatment of missing values (</w:t>
             </w:r>
             <w:proofErr w:type="spellStart"/>
@@ -5903,7 +5977,15 @@
               <w:t xml:space="preserve">The data source for agricultural and food trade is almost exclusively the national customs office (with few exceptions </w:t>
             </w:r>
             <w:r>
-              <w:t xml:space="preserve">where data may be obtained from the Central Bank). Countries often prepare these trade reports following international standard formats (commodity/country classifications, units of measurement, trading partner detail). While such trade data may be considered quite reliable, being the result of direct measurement/reporting by/to the customs office, issues of unreported border trade (and animal movement), misclassification of commodities, confidentiality, time-lag, to name a few, may necessitate some data analysis and validation (often by referring to ‘ mirror’ trade statistics to cross-check quantities and values). </w:t>
+              <w:t xml:space="preserve">where data may be obtained from the Central Bank). Countries often prepare these trade reports following international standard formats (commodity/country classifications, units of measurement, trading partner detail). While such trade data may be considered quite reliable, being the result of direct measurement/reporting by/to the customs office, issues of unreported border trade (and animal movement), misclassification of commodities, confidentiality, time-lag, to name a few, may necessitate some data analysis and validation (often by referring to </w:t>
+            </w:r>
+            <w:proofErr w:type="gramStart"/>
+            <w:r>
+              <w:t>‘ mirror</w:t>
+            </w:r>
+            <w:proofErr w:type="gramEnd"/>
+            <w:r>
+              <w:t xml:space="preserve">’ trade statistics to cross-check quantities and values). </w:t>
             </w:r>
           </w:p>
           <w:p>
@@ -5921,20 +6003,36 @@
               <w:pStyle w:val="MText"/>
             </w:pPr>
             <w:r>
-              <w:t xml:space="preserve">Data on the utilization of primary and processed crops and livestock may be obtained through specialized surveys (supplemented by research) through the national agri-food industry system. Utilizations of interest here are those quantities destined for, among others, animal feed, for industrial uses (e.g. biofuel production), for national/enterprise/farm stocks, for seed (sowing for the successive agricultural cycle) – to enable as accurate an assessment as possible of the quantities destined/available for potential human consumption. </w:t>
-            </w:r>
-          </w:p>
-          <w:p>
-            <w:pPr>
-              <w:pStyle w:val="MText"/>
-            </w:pPr>
-          </w:p>
-          <w:p>
-            <w:pPr>
-              <w:pStyle w:val="MText"/>
-            </w:pPr>
-            <w:r>
-              <w:t xml:space="preserve">These datasets (production, trade and utilizations), once cross-checked and validated, form the basis for the compilation of the Food Balance Sheets (FBS). The FBS are an accounting framework whereby supply (production + imports + stock withdrawals) should equal utilization (export + food processing + feed + seed + industrial use, etc.). It should be noted that, within the FBS framework, post-harvest/slaughter losses (up to the retail level) are considered as utilization, and thus a component in the balancing of the FBS. The FBS framework provides a snapshot of the agricultural supply situation at the national level, and allows for a cross-referenced structure whereby data, official or estimated/imputed, may be further analyzed and validated (e.g. animal numbers may result as being under-reported/estimated). The main result of the compilation of the FBS is the calculation of the Dietary Energy Supply (DES) in kilocalories per person (based on population figures) in a given year (quantities resulting as available for human consumption are converted into their caloric equivalents by using appropriate nutritive conversion factors by commodity). The DES, in the absence of direct consumption data from household surveys, is one of the key components in the </w:t>
+              <w:t>Data on the utilization of primary and processed crops and livestock may be obtained through specialized surveys (supplemented by research) through the national agri-food industry system. Utilizations of interest here are those quantities destined for, among others, animal feed, for industrial uses (</w:t>
+            </w:r>
+            <w:proofErr w:type="gramStart"/>
+            <w:r>
+              <w:t>e.g.</w:t>
+            </w:r>
+            <w:proofErr w:type="gramEnd"/>
+            <w:r>
+              <w:t xml:space="preserve"> biofuel production), for national/enterprise/farm stocks, for seed (sowing for the successive agricultural cycle) – to enable as accurate an assessment as possible of the quantities destined/available for potential human consumption. </w:t>
+            </w:r>
+          </w:p>
+          <w:p>
+            <w:pPr>
+              <w:pStyle w:val="MText"/>
+            </w:pPr>
+          </w:p>
+          <w:p>
+            <w:pPr>
+              <w:pStyle w:val="MText"/>
+            </w:pPr>
+            <w:r>
+              <w:t>These datasets (production, trade and utilizations), once cross-checked and validated, form the basis for the compilation of the Food Balance Sheets (FBS). The FBS are an accounting framework whereby supply (production + imports + stock withdrawals) should equal utilization (export + food processing + feed + seed + industrial use, etc.). It should be noted that, within the FBS framework, post-harvest/slaughter losses (up to the retail level) are considered as utilization, and thus a component in the balancing of the FBS. The FBS framework provides a snapshot of the agricultural supply situation at the national level, and allows for a cross-referenced structure whereby data, official or estimated/imputed, may be further analyzed and validated (</w:t>
+            </w:r>
+            <w:proofErr w:type="gramStart"/>
+            <w:r>
+              <w:t>e.g.</w:t>
+            </w:r>
+            <w:proofErr w:type="gramEnd"/>
+            <w:r>
+              <w:t xml:space="preserve"> animal numbers may result as being under-reported/estimated). The main result of the compilation of the FBS is the calculation of the Dietary Energy Supply (DES) in kilocalories per person (based on population figures) in a given year (quantities resulting as available for human consumption are converted into their caloric equivalents by using appropriate nutritive conversion factors by commodity). The DES, in the absence of direct consumption data from household surveys, is one of the key components in the </w:t>
             </w:r>
             <w:r>
               <w:lastRenderedPageBreak/>
@@ -7697,7 +7795,7 @@
 </file>
 
 <file path=word/endnotes.xml><?xml version="1.0" encoding="utf-8"?>
-<w:endnotes xmlns:wpc="http://schemas.microsoft.com/office/word/2010/wordprocessingCanvas" xmlns:cx="http://schemas.microsoft.com/office/drawing/2014/chartex" xmlns:cx1="http://schemas.microsoft.com/office/drawing/2015/9/8/chartex" xmlns:cx2="http://schemas.microsoft.com/office/drawing/2015/10/21/chartex" xmlns:cx3="http://schemas.microsoft.com/office/drawing/2016/5/9/chartex" xmlns:cx4="http://schemas.microsoft.com/office/drawing/2016/5/10/chartex" xmlns:cx5="http://schemas.microsoft.com/office/drawing/2016/5/11/chartex" xmlns:cx6="http://schemas.microsoft.com/office/drawing/2016/5/12/chartex" xmlns:cx7="http://schemas.microsoft.com/office/drawing/2016/5/13/chartex" xmlns:cx8="http://schemas.microsoft.com/office/drawing/2016/5/14/chartex" xmlns:mc="http://schemas.openxmlformats.org/markup-compatibility/2006" xmlns:aink="http://schemas.microsoft.com/office/drawing/2016/ink" xmlns:am3d="http://schemas.microsoft.com/office/drawing/2017/model3d" xmlns:o="urn:schemas-microsoft-com:office:office" xmlns:r="http://schemas.openxmlformats.org/officeDocument/2006/relationships" xmlns:m="http://schemas.openxmlformats.org/officeDocument/2006/math" xmlns:v="urn:schemas-microsoft-com:vml" xmlns:wp14="http://schemas.microsoft.com/office/word/2010/wordprocessingDrawing" xmlns:wp="http://schemas.openxmlformats.org/drawingml/2006/wordprocessingDrawing" xmlns:w10="urn:schemas-microsoft-com:office:word" xmlns:w="http://schemas.openxmlformats.org/wordprocessingml/2006/main" xmlns:w14="http://schemas.microsoft.com/office/word/2010/wordml" xmlns:w15="http://schemas.microsoft.com/office/word/2012/wordml" xmlns:w16cid="http://schemas.microsoft.com/office/word/2016/wordml/cid" xmlns:w16se="http://schemas.microsoft.com/office/word/2015/wordml/symex" xmlns:wpg="http://schemas.microsoft.com/office/word/2010/wordprocessingGroup" xmlns:wpi="http://schemas.microsoft.com/office/word/2010/wordprocessingInk" xmlns:wne="http://schemas.microsoft.com/office/word/2006/wordml" xmlns:wps="http://schemas.microsoft.com/office/word/2010/wordprocessingShape" mc:Ignorable="w14 w15 w16se w16cid wp14">
+<w:endnotes xmlns:wpc="http://schemas.microsoft.com/office/word/2010/wordprocessingCanvas" xmlns:cx="http://schemas.microsoft.com/office/drawing/2014/chartex" xmlns:cx1="http://schemas.microsoft.com/office/drawing/2015/9/8/chartex" xmlns:cx2="http://schemas.microsoft.com/office/drawing/2015/10/21/chartex" xmlns:cx3="http://schemas.microsoft.com/office/drawing/2016/5/9/chartex" xmlns:cx4="http://schemas.microsoft.com/office/drawing/2016/5/10/chartex" xmlns:cx5="http://schemas.microsoft.com/office/drawing/2016/5/11/chartex" xmlns:cx6="http://schemas.microsoft.com/office/drawing/2016/5/12/chartex" xmlns:cx7="http://schemas.microsoft.com/office/drawing/2016/5/13/chartex" xmlns:cx8="http://schemas.microsoft.com/office/drawing/2016/5/14/chartex" xmlns:mc="http://schemas.openxmlformats.org/markup-compatibility/2006" xmlns:aink="http://schemas.microsoft.com/office/drawing/2016/ink" xmlns:am3d="http://schemas.microsoft.com/office/drawing/2017/model3d" xmlns:o="urn:schemas-microsoft-com:office:office" xmlns:r="http://schemas.openxmlformats.org/officeDocument/2006/relationships" xmlns:m="http://schemas.openxmlformats.org/officeDocument/2006/math" xmlns:v="urn:schemas-microsoft-com:vml" xmlns:wp14="http://schemas.microsoft.com/office/word/2010/wordprocessingDrawing" xmlns:wp="http://schemas.openxmlformats.org/drawingml/2006/wordprocessingDrawing" xmlns:w10="urn:schemas-microsoft-com:office:word" xmlns:w="http://schemas.openxmlformats.org/wordprocessingml/2006/main" xmlns:w14="http://schemas.microsoft.com/office/word/2010/wordml" xmlns:w15="http://schemas.microsoft.com/office/word/2012/wordml" xmlns:w16cex="http://schemas.microsoft.com/office/word/2018/wordml/cex" xmlns:w16cid="http://schemas.microsoft.com/office/word/2016/wordml/cid" xmlns:w16="http://schemas.microsoft.com/office/word/2018/wordml" xmlns:w16se="http://schemas.microsoft.com/office/word/2015/wordml/symex" xmlns:wpg="http://schemas.microsoft.com/office/word/2010/wordprocessingGroup" xmlns:wpi="http://schemas.microsoft.com/office/word/2010/wordprocessingInk" xmlns:wne="http://schemas.microsoft.com/office/word/2006/wordml" xmlns:wps="http://schemas.microsoft.com/office/word/2010/wordprocessingShape" mc:Ignorable="w14 w15 w16se w16cid w16 w16cex wp14">
   <w:endnote w:type="separator" w:id="-1">
     <w:p>
       <w:pPr>
@@ -7722,7 +7820,7 @@
 </file>
 
 <file path=word/footer1.xml><?xml version="1.0" encoding="utf-8"?>
-<w:ftr xmlns:wpc="http://schemas.microsoft.com/office/word/2010/wordprocessingCanvas" xmlns:cx="http://schemas.microsoft.com/office/drawing/2014/chartex" xmlns:cx1="http://schemas.microsoft.com/office/drawing/2015/9/8/chartex" xmlns:cx2="http://schemas.microsoft.com/office/drawing/2015/10/21/chartex" xmlns:cx3="http://schemas.microsoft.com/office/drawing/2016/5/9/chartex" xmlns:cx4="http://schemas.microsoft.com/office/drawing/2016/5/10/chartex" xmlns:cx5="http://schemas.microsoft.com/office/drawing/2016/5/11/chartex" xmlns:cx6="http://schemas.microsoft.com/office/drawing/2016/5/12/chartex" xmlns:cx7="http://schemas.microsoft.com/office/drawing/2016/5/13/chartex" xmlns:cx8="http://schemas.microsoft.com/office/drawing/2016/5/14/chartex" xmlns:mc="http://schemas.openxmlformats.org/markup-compatibility/2006" xmlns:aink="http://schemas.microsoft.com/office/drawing/2016/ink" xmlns:am3d="http://schemas.microsoft.com/office/drawing/2017/model3d" xmlns:o="urn:schemas-microsoft-com:office:office" xmlns:r="http://schemas.openxmlformats.org/officeDocument/2006/relationships" xmlns:m="http://schemas.openxmlformats.org/officeDocument/2006/math" xmlns:v="urn:schemas-microsoft-com:vml" xmlns:wp14="http://schemas.microsoft.com/office/word/2010/wordprocessingDrawing" xmlns:wp="http://schemas.openxmlformats.org/drawingml/2006/wordprocessingDrawing" xmlns:w10="urn:schemas-microsoft-com:office:word" xmlns:w="http://schemas.openxmlformats.org/wordprocessingml/2006/main" xmlns:w14="http://schemas.microsoft.com/office/word/2010/wordml" xmlns:w15="http://schemas.microsoft.com/office/word/2012/wordml" xmlns:w16cid="http://schemas.microsoft.com/office/word/2016/wordml/cid" xmlns:w16se="http://schemas.microsoft.com/office/word/2015/wordml/symex" xmlns:wpg="http://schemas.microsoft.com/office/word/2010/wordprocessingGroup" xmlns:wpi="http://schemas.microsoft.com/office/word/2010/wordprocessingInk" xmlns:wne="http://schemas.microsoft.com/office/word/2006/wordml" xmlns:wps="http://schemas.microsoft.com/office/word/2010/wordprocessingShape" mc:Ignorable="w14 w15 w16se w16cid wp14">
+<w:ftr xmlns:wpc="http://schemas.microsoft.com/office/word/2010/wordprocessingCanvas" xmlns:cx="http://schemas.microsoft.com/office/drawing/2014/chartex" xmlns:cx1="http://schemas.microsoft.com/office/drawing/2015/9/8/chartex" xmlns:cx2="http://schemas.microsoft.com/office/drawing/2015/10/21/chartex" xmlns:cx3="http://schemas.microsoft.com/office/drawing/2016/5/9/chartex" xmlns:cx4="http://schemas.microsoft.com/office/drawing/2016/5/10/chartex" xmlns:cx5="http://schemas.microsoft.com/office/drawing/2016/5/11/chartex" xmlns:cx6="http://schemas.microsoft.com/office/drawing/2016/5/12/chartex" xmlns:cx7="http://schemas.microsoft.com/office/drawing/2016/5/13/chartex" xmlns:cx8="http://schemas.microsoft.com/office/drawing/2016/5/14/chartex" xmlns:mc="http://schemas.openxmlformats.org/markup-compatibility/2006" xmlns:aink="http://schemas.microsoft.com/office/drawing/2016/ink" xmlns:am3d="http://schemas.microsoft.com/office/drawing/2017/model3d" xmlns:o="urn:schemas-microsoft-com:office:office" xmlns:r="http://schemas.openxmlformats.org/officeDocument/2006/relationships" xmlns:m="http://schemas.openxmlformats.org/officeDocument/2006/math" xmlns:v="urn:schemas-microsoft-com:vml" xmlns:wp14="http://schemas.microsoft.com/office/word/2010/wordprocessingDrawing" xmlns:wp="http://schemas.openxmlformats.org/drawingml/2006/wordprocessingDrawing" xmlns:w10="urn:schemas-microsoft-com:office:word" xmlns:w="http://schemas.openxmlformats.org/wordprocessingml/2006/main" xmlns:w14="http://schemas.microsoft.com/office/word/2010/wordml" xmlns:w15="http://schemas.microsoft.com/office/word/2012/wordml" xmlns:w16cex="http://schemas.microsoft.com/office/word/2018/wordml/cex" xmlns:w16cid="http://schemas.microsoft.com/office/word/2016/wordml/cid" xmlns:w16="http://schemas.microsoft.com/office/word/2018/wordml" xmlns:w16se="http://schemas.microsoft.com/office/word/2015/wordml/symex" xmlns:wpg="http://schemas.microsoft.com/office/word/2010/wordprocessingGroup" xmlns:wpi="http://schemas.microsoft.com/office/word/2010/wordprocessingInk" xmlns:wne="http://schemas.microsoft.com/office/word/2006/wordml" xmlns:wps="http://schemas.microsoft.com/office/word/2010/wordprocessingShape" mc:Ignorable="w14 w15 w16se w16cid w16 w16cex wp14">
   <w:sdt>
     <w:sdtPr>
       <w:id w:val="819160148"/>
@@ -7775,7 +7873,7 @@
 </file>
 
 <file path=word/footer2.xml><?xml version="1.0" encoding="utf-8"?>
-<w:ftr xmlns:wpc="http://schemas.microsoft.com/office/word/2010/wordprocessingCanvas" xmlns:cx="http://schemas.microsoft.com/office/drawing/2014/chartex" xmlns:cx1="http://schemas.microsoft.com/office/drawing/2015/9/8/chartex" xmlns:cx2="http://schemas.microsoft.com/office/drawing/2015/10/21/chartex" xmlns:cx3="http://schemas.microsoft.com/office/drawing/2016/5/9/chartex" xmlns:cx4="http://schemas.microsoft.com/office/drawing/2016/5/10/chartex" xmlns:cx5="http://schemas.microsoft.com/office/drawing/2016/5/11/chartex" xmlns:cx6="http://schemas.microsoft.com/office/drawing/2016/5/12/chartex" xmlns:cx7="http://schemas.microsoft.com/office/drawing/2016/5/13/chartex" xmlns:cx8="http://schemas.microsoft.com/office/drawing/2016/5/14/chartex" xmlns:mc="http://schemas.openxmlformats.org/markup-compatibility/2006" xmlns:aink="http://schemas.microsoft.com/office/drawing/2016/ink" xmlns:am3d="http://schemas.microsoft.com/office/drawing/2017/model3d" xmlns:o="urn:schemas-microsoft-com:office:office" xmlns:r="http://schemas.openxmlformats.org/officeDocument/2006/relationships" xmlns:m="http://schemas.openxmlformats.org/officeDocument/2006/math" xmlns:v="urn:schemas-microsoft-com:vml" xmlns:wp14="http://schemas.microsoft.com/office/word/2010/wordprocessingDrawing" xmlns:wp="http://schemas.openxmlformats.org/drawingml/2006/wordprocessingDrawing" xmlns:w10="urn:schemas-microsoft-com:office:word" xmlns:w="http://schemas.openxmlformats.org/wordprocessingml/2006/main" xmlns:w14="http://schemas.microsoft.com/office/word/2010/wordml" xmlns:w15="http://schemas.microsoft.com/office/word/2012/wordml" xmlns:w16cid="http://schemas.microsoft.com/office/word/2016/wordml/cid" xmlns:w16se="http://schemas.microsoft.com/office/word/2015/wordml/symex" xmlns:wpg="http://schemas.microsoft.com/office/word/2010/wordprocessingGroup" xmlns:wpi="http://schemas.microsoft.com/office/word/2010/wordprocessingInk" xmlns:wne="http://schemas.microsoft.com/office/word/2006/wordml" xmlns:wps="http://schemas.microsoft.com/office/word/2010/wordprocessingShape" mc:Ignorable="w14 w15 w16se w16cid wp14">
+<w:ftr xmlns:wpc="http://schemas.microsoft.com/office/word/2010/wordprocessingCanvas" xmlns:cx="http://schemas.microsoft.com/office/drawing/2014/chartex" xmlns:cx1="http://schemas.microsoft.com/office/drawing/2015/9/8/chartex" xmlns:cx2="http://schemas.microsoft.com/office/drawing/2015/10/21/chartex" xmlns:cx3="http://schemas.microsoft.com/office/drawing/2016/5/9/chartex" xmlns:cx4="http://schemas.microsoft.com/office/drawing/2016/5/10/chartex" xmlns:cx5="http://schemas.microsoft.com/office/drawing/2016/5/11/chartex" xmlns:cx6="http://schemas.microsoft.com/office/drawing/2016/5/12/chartex" xmlns:cx7="http://schemas.microsoft.com/office/drawing/2016/5/13/chartex" xmlns:cx8="http://schemas.microsoft.com/office/drawing/2016/5/14/chartex" xmlns:mc="http://schemas.openxmlformats.org/markup-compatibility/2006" xmlns:aink="http://schemas.microsoft.com/office/drawing/2016/ink" xmlns:am3d="http://schemas.microsoft.com/office/drawing/2017/model3d" xmlns:o="urn:schemas-microsoft-com:office:office" xmlns:r="http://schemas.openxmlformats.org/officeDocument/2006/relationships" xmlns:m="http://schemas.openxmlformats.org/officeDocument/2006/math" xmlns:v="urn:schemas-microsoft-com:vml" xmlns:wp14="http://schemas.microsoft.com/office/word/2010/wordprocessingDrawing" xmlns:wp="http://schemas.openxmlformats.org/drawingml/2006/wordprocessingDrawing" xmlns:w10="urn:schemas-microsoft-com:office:word" xmlns:w="http://schemas.openxmlformats.org/wordprocessingml/2006/main" xmlns:w14="http://schemas.microsoft.com/office/word/2010/wordml" xmlns:w15="http://schemas.microsoft.com/office/word/2012/wordml" xmlns:w16cex="http://schemas.microsoft.com/office/word/2018/wordml/cex" xmlns:w16cid="http://schemas.microsoft.com/office/word/2016/wordml/cid" xmlns:w16="http://schemas.microsoft.com/office/word/2018/wordml" xmlns:w16se="http://schemas.microsoft.com/office/word/2015/wordml/symex" xmlns:wpg="http://schemas.microsoft.com/office/word/2010/wordprocessingGroup" xmlns:wpi="http://schemas.microsoft.com/office/word/2010/wordprocessingInk" xmlns:wne="http://schemas.microsoft.com/office/word/2006/wordml" xmlns:wps="http://schemas.microsoft.com/office/word/2010/wordprocessingShape" mc:Ignorable="w14 w15 w16se w16cid w16 w16cex wp14">
   <w:sdt>
     <w:sdtPr>
       <w:id w:val="-2097550264"/>
@@ -7828,7 +7926,7 @@
 </file>
 
 <file path=word/footnotes.xml><?xml version="1.0" encoding="utf-8"?>
-<w:footnotes xmlns:wpc="http://schemas.microsoft.com/office/word/2010/wordprocessingCanvas" xmlns:cx="http://schemas.microsoft.com/office/drawing/2014/chartex" xmlns:cx1="http://schemas.microsoft.com/office/drawing/2015/9/8/chartex" xmlns:cx2="http://schemas.microsoft.com/office/drawing/2015/10/21/chartex" xmlns:cx3="http://schemas.microsoft.com/office/drawing/2016/5/9/chartex" xmlns:cx4="http://schemas.microsoft.com/office/drawing/2016/5/10/chartex" xmlns:cx5="http://schemas.microsoft.com/office/drawing/2016/5/11/chartex" xmlns:cx6="http://schemas.microsoft.com/office/drawing/2016/5/12/chartex" xmlns:cx7="http://schemas.microsoft.com/office/drawing/2016/5/13/chartex" xmlns:cx8="http://schemas.microsoft.com/office/drawing/2016/5/14/chartex" xmlns:mc="http://schemas.openxmlformats.org/markup-compatibility/2006" xmlns:aink="http://schemas.microsoft.com/office/drawing/2016/ink" xmlns:am3d="http://schemas.microsoft.com/office/drawing/2017/model3d" xmlns:o="urn:schemas-microsoft-com:office:office" xmlns:r="http://schemas.openxmlformats.org/officeDocument/2006/relationships" xmlns:m="http://schemas.openxmlformats.org/officeDocument/2006/math" xmlns:v="urn:schemas-microsoft-com:vml" xmlns:wp14="http://schemas.microsoft.com/office/word/2010/wordprocessingDrawing" xmlns:wp="http://schemas.openxmlformats.org/drawingml/2006/wordprocessingDrawing" xmlns:w10="urn:schemas-microsoft-com:office:word" xmlns:w="http://schemas.openxmlformats.org/wordprocessingml/2006/main" xmlns:w14="http://schemas.microsoft.com/office/word/2010/wordml" xmlns:w15="http://schemas.microsoft.com/office/word/2012/wordml" xmlns:w16cid="http://schemas.microsoft.com/office/word/2016/wordml/cid" xmlns:w16se="http://schemas.microsoft.com/office/word/2015/wordml/symex" xmlns:wpg="http://schemas.microsoft.com/office/word/2010/wordprocessingGroup" xmlns:wpi="http://schemas.microsoft.com/office/word/2010/wordprocessingInk" xmlns:wne="http://schemas.microsoft.com/office/word/2006/wordml" xmlns:wps="http://schemas.microsoft.com/office/word/2010/wordprocessingShape" mc:Ignorable="w14 w15 w16se w16cid wp14">
+<w:footnotes xmlns:wpc="http://schemas.microsoft.com/office/word/2010/wordprocessingCanvas" xmlns:cx="http://schemas.microsoft.com/office/drawing/2014/chartex" xmlns:cx1="http://schemas.microsoft.com/office/drawing/2015/9/8/chartex" xmlns:cx2="http://schemas.microsoft.com/office/drawing/2015/10/21/chartex" xmlns:cx3="http://schemas.microsoft.com/office/drawing/2016/5/9/chartex" xmlns:cx4="http://schemas.microsoft.com/office/drawing/2016/5/10/chartex" xmlns:cx5="http://schemas.microsoft.com/office/drawing/2016/5/11/chartex" xmlns:cx6="http://schemas.microsoft.com/office/drawing/2016/5/12/chartex" xmlns:cx7="http://schemas.microsoft.com/office/drawing/2016/5/13/chartex" xmlns:cx8="http://schemas.microsoft.com/office/drawing/2016/5/14/chartex" xmlns:mc="http://schemas.openxmlformats.org/markup-compatibility/2006" xmlns:aink="http://schemas.microsoft.com/office/drawing/2016/ink" xmlns:am3d="http://schemas.microsoft.com/office/drawing/2017/model3d" xmlns:o="urn:schemas-microsoft-com:office:office" xmlns:r="http://schemas.openxmlformats.org/officeDocument/2006/relationships" xmlns:m="http://schemas.openxmlformats.org/officeDocument/2006/math" xmlns:v="urn:schemas-microsoft-com:vml" xmlns:wp14="http://schemas.microsoft.com/office/word/2010/wordprocessingDrawing" xmlns:wp="http://schemas.openxmlformats.org/drawingml/2006/wordprocessingDrawing" xmlns:w10="urn:schemas-microsoft-com:office:word" xmlns:w="http://schemas.openxmlformats.org/wordprocessingml/2006/main" xmlns:w14="http://schemas.microsoft.com/office/word/2010/wordml" xmlns:w15="http://schemas.microsoft.com/office/word/2012/wordml" xmlns:w16cex="http://schemas.microsoft.com/office/word/2018/wordml/cex" xmlns:w16cid="http://schemas.microsoft.com/office/word/2016/wordml/cid" xmlns:w16="http://schemas.microsoft.com/office/word/2018/wordml" xmlns:w16se="http://schemas.microsoft.com/office/word/2015/wordml/symex" xmlns:wpg="http://schemas.microsoft.com/office/word/2010/wordprocessingGroup" xmlns:wpi="http://schemas.microsoft.com/office/word/2010/wordprocessingInk" xmlns:wne="http://schemas.microsoft.com/office/word/2006/wordml" xmlns:wps="http://schemas.microsoft.com/office/word/2010/wordprocessingShape" mc:Ignorable="w14 w15 w16se w16cid w16 w16cex wp14">
   <w:footnote w:type="separator" w:id="-1">
     <w:p>
       <w:pPr>
@@ -7853,7 +7951,7 @@
 </file>
 
 <file path=word/numbering.xml><?xml version="1.0" encoding="utf-8"?>
-<w:numbering xmlns:wpc="http://schemas.microsoft.com/office/word/2010/wordprocessingCanvas" xmlns:cx="http://schemas.microsoft.com/office/drawing/2014/chartex" xmlns:cx1="http://schemas.microsoft.com/office/drawing/2015/9/8/chartex" xmlns:cx2="http://schemas.microsoft.com/office/drawing/2015/10/21/chartex" xmlns:cx3="http://schemas.microsoft.com/office/drawing/2016/5/9/chartex" xmlns:cx4="http://schemas.microsoft.com/office/drawing/2016/5/10/chartex" xmlns:cx5="http://schemas.microsoft.com/office/drawing/2016/5/11/chartex" xmlns:cx6="http://schemas.microsoft.com/office/drawing/2016/5/12/chartex" xmlns:cx7="http://schemas.microsoft.com/office/drawing/2016/5/13/chartex" xmlns:cx8="http://schemas.microsoft.com/office/drawing/2016/5/14/chartex" xmlns:mc="http://schemas.openxmlformats.org/markup-compatibility/2006" xmlns:aink="http://schemas.microsoft.com/office/drawing/2016/ink" xmlns:am3d="http://schemas.microsoft.com/office/drawing/2017/model3d" xmlns:o="urn:schemas-microsoft-com:office:office" xmlns:r="http://schemas.openxmlformats.org/officeDocument/2006/relationships" xmlns:m="http://schemas.openxmlformats.org/officeDocument/2006/math" xmlns:v="urn:schemas-microsoft-com:vml" xmlns:wp14="http://schemas.microsoft.com/office/word/2010/wordprocessingDrawing" xmlns:wp="http://schemas.openxmlformats.org/drawingml/2006/wordprocessingDrawing" xmlns:w10="urn:schemas-microsoft-com:office:word" xmlns:w="http://schemas.openxmlformats.org/wordprocessingml/2006/main" xmlns:w14="http://schemas.microsoft.com/office/word/2010/wordml" xmlns:w15="http://schemas.microsoft.com/office/word/2012/wordml" xmlns:w16cid="http://schemas.microsoft.com/office/word/2016/wordml/cid" xmlns:w16se="http://schemas.microsoft.com/office/word/2015/wordml/symex" xmlns:wpg="http://schemas.microsoft.com/office/word/2010/wordprocessingGroup" xmlns:wpi="http://schemas.microsoft.com/office/word/2010/wordprocessingInk" xmlns:wne="http://schemas.microsoft.com/office/word/2006/wordml" xmlns:wps="http://schemas.microsoft.com/office/word/2010/wordprocessingShape" mc:Ignorable="w14 w15 w16se w16cid wp14">
+<w:numbering xmlns:wpc="http://schemas.microsoft.com/office/word/2010/wordprocessingCanvas" xmlns:cx="http://schemas.microsoft.com/office/drawing/2014/chartex" xmlns:cx1="http://schemas.microsoft.com/office/drawing/2015/9/8/chartex" xmlns:cx2="http://schemas.microsoft.com/office/drawing/2015/10/21/chartex" xmlns:cx3="http://schemas.microsoft.com/office/drawing/2016/5/9/chartex" xmlns:cx4="http://schemas.microsoft.com/office/drawing/2016/5/10/chartex" xmlns:cx5="http://schemas.microsoft.com/office/drawing/2016/5/11/chartex" xmlns:cx6="http://schemas.microsoft.com/office/drawing/2016/5/12/chartex" xmlns:cx7="http://schemas.microsoft.com/office/drawing/2016/5/13/chartex" xmlns:cx8="http://schemas.microsoft.com/office/drawing/2016/5/14/chartex" xmlns:mc="http://schemas.openxmlformats.org/markup-compatibility/2006" xmlns:aink="http://schemas.microsoft.com/office/drawing/2016/ink" xmlns:am3d="http://schemas.microsoft.com/office/drawing/2017/model3d" xmlns:o="urn:schemas-microsoft-com:office:office" xmlns:r="http://schemas.openxmlformats.org/officeDocument/2006/relationships" xmlns:m="http://schemas.openxmlformats.org/officeDocument/2006/math" xmlns:v="urn:schemas-microsoft-com:vml" xmlns:wp14="http://schemas.microsoft.com/office/word/2010/wordprocessingDrawing" xmlns:wp="http://schemas.openxmlformats.org/drawingml/2006/wordprocessingDrawing" xmlns:w10="urn:schemas-microsoft-com:office:word" xmlns:w="http://schemas.openxmlformats.org/wordprocessingml/2006/main" xmlns:w14="http://schemas.microsoft.com/office/word/2010/wordml" xmlns:w15="http://schemas.microsoft.com/office/word/2012/wordml" xmlns:w16cex="http://schemas.microsoft.com/office/word/2018/wordml/cex" xmlns:w16cid="http://schemas.microsoft.com/office/word/2016/wordml/cid" xmlns:w16="http://schemas.microsoft.com/office/word/2018/wordml" xmlns:w16se="http://schemas.microsoft.com/office/word/2015/wordml/symex" xmlns:wpg="http://schemas.microsoft.com/office/word/2010/wordprocessingGroup" xmlns:wpi="http://schemas.microsoft.com/office/word/2010/wordprocessingInk" xmlns:wne="http://schemas.microsoft.com/office/word/2006/wordml" xmlns:wps="http://schemas.microsoft.com/office/word/2010/wordprocessingShape" mc:Ignorable="w14 w15 w16se w16cid w16 w16cex wp14">
   <w:abstractNum w:abstractNumId="0" w15:restartNumberingAfterBreak="0">
     <w:nsid w:val="03993CFD"/>
     <w:multiLevelType w:val="hybridMultilevel"/>
@@ -10586,7 +10684,7 @@
 </file>
 
 <file path=word/styles.xml><?xml version="1.0" encoding="utf-8"?>
-<w:styles xmlns:mc="http://schemas.openxmlformats.org/markup-compatibility/2006" xmlns:r="http://schemas.openxmlformats.org/officeDocument/2006/relationships" xmlns:w="http://schemas.openxmlformats.org/wordprocessingml/2006/main" xmlns:w14="http://schemas.microsoft.com/office/word/2010/wordml" xmlns:w15="http://schemas.microsoft.com/office/word/2012/wordml" xmlns:w16cid="http://schemas.microsoft.com/office/word/2016/wordml/cid" xmlns:w16se="http://schemas.microsoft.com/office/word/2015/wordml/symex" mc:Ignorable="w14 w15 w16se w16cid">
+<w:styles xmlns:mc="http://schemas.openxmlformats.org/markup-compatibility/2006" xmlns:r="http://schemas.openxmlformats.org/officeDocument/2006/relationships" xmlns:w="http://schemas.openxmlformats.org/wordprocessingml/2006/main" xmlns:w14="http://schemas.microsoft.com/office/word/2010/wordml" xmlns:w15="http://schemas.microsoft.com/office/word/2012/wordml" xmlns:w16cex="http://schemas.microsoft.com/office/word/2018/wordml/cex" xmlns:w16cid="http://schemas.microsoft.com/office/word/2016/wordml/cid" xmlns:w16="http://schemas.microsoft.com/office/word/2018/wordml" xmlns:w16se="http://schemas.microsoft.com/office/word/2015/wordml/symex" mc:Ignorable="w14 w15 w16se w16cid w16 w16cex">
   <w:docDefaults>
     <w:rPrDefault>
       <w:rPr>
@@ -11888,7 +11986,7 @@
 </file>
 
 <file path=word/glossary/document.xml><?xml version="1.0" encoding="utf-8"?>
-<w:glossaryDocument xmlns:wpc="http://schemas.microsoft.com/office/word/2010/wordprocessingCanvas" xmlns:cx="http://schemas.microsoft.com/office/drawing/2014/chartex" xmlns:cx1="http://schemas.microsoft.com/office/drawing/2015/9/8/chartex" xmlns:cx2="http://schemas.microsoft.com/office/drawing/2015/10/21/chartex" xmlns:cx3="http://schemas.microsoft.com/office/drawing/2016/5/9/chartex" xmlns:cx4="http://schemas.microsoft.com/office/drawing/2016/5/10/chartex" xmlns:cx5="http://schemas.microsoft.com/office/drawing/2016/5/11/chartex" xmlns:cx6="http://schemas.microsoft.com/office/drawing/2016/5/12/chartex" xmlns:cx7="http://schemas.microsoft.com/office/drawing/2016/5/13/chartex" xmlns:cx8="http://schemas.microsoft.com/office/drawing/2016/5/14/chartex" xmlns:mc="http://schemas.openxmlformats.org/markup-compatibility/2006" xmlns:aink="http://schemas.microsoft.com/office/drawing/2016/ink" xmlns:am3d="http://schemas.microsoft.com/office/drawing/2017/model3d" xmlns:o="urn:schemas-microsoft-com:office:office" xmlns:r="http://schemas.openxmlformats.org/officeDocument/2006/relationships" xmlns:m="http://schemas.openxmlformats.org/officeDocument/2006/math" xmlns:v="urn:schemas-microsoft-com:vml" xmlns:wp14="http://schemas.microsoft.com/office/word/2010/wordprocessingDrawing" xmlns:wp="http://schemas.openxmlformats.org/drawingml/2006/wordprocessingDrawing" xmlns:w10="urn:schemas-microsoft-com:office:word" xmlns:w="http://schemas.openxmlformats.org/wordprocessingml/2006/main" xmlns:w14="http://schemas.microsoft.com/office/word/2010/wordml" xmlns:w15="http://schemas.microsoft.com/office/word/2012/wordml" xmlns:w16cid="http://schemas.microsoft.com/office/word/2016/wordml/cid" xmlns:w16se="http://schemas.microsoft.com/office/word/2015/wordml/symex" xmlns:wpg="http://schemas.microsoft.com/office/word/2010/wordprocessingGroup" xmlns:wpi="http://schemas.microsoft.com/office/word/2010/wordprocessingInk" xmlns:wne="http://schemas.microsoft.com/office/word/2006/wordml" xmlns:wps="http://schemas.microsoft.com/office/word/2010/wordprocessingShape" mc:Ignorable="w14 w15 w16se w16cid wp14">
+<w:glossaryDocument xmlns:wpc="http://schemas.microsoft.com/office/word/2010/wordprocessingCanvas" xmlns:cx="http://schemas.microsoft.com/office/drawing/2014/chartex" xmlns:cx1="http://schemas.microsoft.com/office/drawing/2015/9/8/chartex" xmlns:cx2="http://schemas.microsoft.com/office/drawing/2015/10/21/chartex" xmlns:cx3="http://schemas.microsoft.com/office/drawing/2016/5/9/chartex" xmlns:cx4="http://schemas.microsoft.com/office/drawing/2016/5/10/chartex" xmlns:cx5="http://schemas.microsoft.com/office/drawing/2016/5/11/chartex" xmlns:cx6="http://schemas.microsoft.com/office/drawing/2016/5/12/chartex" xmlns:cx7="http://schemas.microsoft.com/office/drawing/2016/5/13/chartex" xmlns:cx8="http://schemas.microsoft.com/office/drawing/2016/5/14/chartex" xmlns:mc="http://schemas.openxmlformats.org/markup-compatibility/2006" xmlns:aink="http://schemas.microsoft.com/office/drawing/2016/ink" xmlns:am3d="http://schemas.microsoft.com/office/drawing/2017/model3d" xmlns:o="urn:schemas-microsoft-com:office:office" xmlns:r="http://schemas.openxmlformats.org/officeDocument/2006/relationships" xmlns:m="http://schemas.openxmlformats.org/officeDocument/2006/math" xmlns:v="urn:schemas-microsoft-com:vml" xmlns:wp14="http://schemas.microsoft.com/office/word/2010/wordprocessingDrawing" xmlns:wp="http://schemas.openxmlformats.org/drawingml/2006/wordprocessingDrawing" xmlns:w10="urn:schemas-microsoft-com:office:word" xmlns:w="http://schemas.openxmlformats.org/wordprocessingml/2006/main" xmlns:w14="http://schemas.microsoft.com/office/word/2010/wordml" xmlns:w15="http://schemas.microsoft.com/office/word/2012/wordml" xmlns:w16cex="http://schemas.microsoft.com/office/word/2018/wordml/cex" xmlns:w16cid="http://schemas.microsoft.com/office/word/2016/wordml/cid" xmlns:w16="http://schemas.microsoft.com/office/word/2018/wordml" xmlns:w16se="http://schemas.microsoft.com/office/word/2015/wordml/symex" xmlns:wpg="http://schemas.microsoft.com/office/word/2010/wordprocessingGroup" xmlns:wpi="http://schemas.microsoft.com/office/word/2010/wordprocessingInk" xmlns:wne="http://schemas.microsoft.com/office/word/2006/wordml" xmlns:wps="http://schemas.microsoft.com/office/word/2010/wordprocessingShape" mc:Ignorable="w14 w15 w16se w16cid w16 w16cex wp14">
   <w:docParts>
     <w:docPart>
       <w:docPartPr>
@@ -11953,7 +12051,7 @@
 </file>
 
 <file path=word/glossary/fontTable.xml><?xml version="1.0" encoding="utf-8"?>
-<w:fonts xmlns:mc="http://schemas.openxmlformats.org/markup-compatibility/2006" xmlns:r="http://schemas.openxmlformats.org/officeDocument/2006/relationships" xmlns:w="http://schemas.openxmlformats.org/wordprocessingml/2006/main" xmlns:w14="http://schemas.microsoft.com/office/word/2010/wordml" xmlns:w15="http://schemas.microsoft.com/office/word/2012/wordml" xmlns:w16cid="http://schemas.microsoft.com/office/word/2016/wordml/cid" xmlns:w16se="http://schemas.microsoft.com/office/word/2015/wordml/symex" mc:Ignorable="w14 w15 w16se w16cid">
+<w:fonts xmlns:mc="http://schemas.openxmlformats.org/markup-compatibility/2006" xmlns:r="http://schemas.openxmlformats.org/officeDocument/2006/relationships" xmlns:w="http://schemas.openxmlformats.org/wordprocessingml/2006/main" xmlns:w14="http://schemas.microsoft.com/office/word/2010/wordml" xmlns:w15="http://schemas.microsoft.com/office/word/2012/wordml" xmlns:w16cex="http://schemas.microsoft.com/office/word/2018/wordml/cex" xmlns:w16cid="http://schemas.microsoft.com/office/word/2016/wordml/cid" xmlns:w16="http://schemas.microsoft.com/office/word/2018/wordml" xmlns:w16se="http://schemas.microsoft.com/office/word/2015/wordml/symex" mc:Ignorable="w14 w15 w16se w16cid w16 w16cex">
   <w:font w:name="Symbol">
     <w:panose1 w:val="05050102010706020507"/>
     <w:charset w:val="02"/>
@@ -12007,7 +12105,7 @@
 </file>
 
 <file path=word/glossary/settings.xml><?xml version="1.0" encoding="utf-8"?>
-<w:settings xmlns:mc="http://schemas.openxmlformats.org/markup-compatibility/2006" xmlns:o="urn:schemas-microsoft-com:office:office" xmlns:r="http://schemas.openxmlformats.org/officeDocument/2006/relationships" xmlns:m="http://schemas.openxmlformats.org/officeDocument/2006/math" xmlns:v="urn:schemas-microsoft-com:vml" xmlns:w10="urn:schemas-microsoft-com:office:word" xmlns:w="http://schemas.openxmlformats.org/wordprocessingml/2006/main" xmlns:w14="http://schemas.microsoft.com/office/word/2010/wordml" xmlns:w15="http://schemas.microsoft.com/office/word/2012/wordml" xmlns:w16cid="http://schemas.microsoft.com/office/word/2016/wordml/cid" xmlns:w16se="http://schemas.microsoft.com/office/word/2015/wordml/symex" xmlns:sl="http://schemas.openxmlformats.org/schemaLibrary/2006/main" mc:Ignorable="w14 w15 w16se w16cid">
+<w:settings xmlns:mc="http://schemas.openxmlformats.org/markup-compatibility/2006" xmlns:o="urn:schemas-microsoft-com:office:office" xmlns:r="http://schemas.openxmlformats.org/officeDocument/2006/relationships" xmlns:m="http://schemas.openxmlformats.org/officeDocument/2006/math" xmlns:v="urn:schemas-microsoft-com:vml" xmlns:w10="urn:schemas-microsoft-com:office:word" xmlns:w="http://schemas.openxmlformats.org/wordprocessingml/2006/main" xmlns:w14="http://schemas.microsoft.com/office/word/2010/wordml" xmlns:w15="http://schemas.microsoft.com/office/word/2012/wordml" xmlns:w16cex="http://schemas.microsoft.com/office/word/2018/wordml/cex" xmlns:w16cid="http://schemas.microsoft.com/office/word/2016/wordml/cid" xmlns:w16="http://schemas.microsoft.com/office/word/2018/wordml" xmlns:w16se="http://schemas.microsoft.com/office/word/2015/wordml/symex" xmlns:sl="http://schemas.openxmlformats.org/schemaLibrary/2006/main" mc:Ignorable="w14 w15 w16se w16cid w16 w16cex">
   <w:view w:val="normal"/>
   <w:revisionView w:comments="0"/>
   <w:defaultTabStop w:val="720"/>
@@ -12024,6 +12122,7 @@
   <w:rsids>
     <w:rsidRoot w:val="00154DC5"/>
     <w:rsid w:val="00154DC5"/>
+    <w:rsid w:val="008358C0"/>
     <w:rsid w:val="009C1475"/>
   </w:rsids>
   <m:mathPr>
@@ -12048,7 +12147,7 @@
 </file>
 
 <file path=word/glossary/styles.xml><?xml version="1.0" encoding="utf-8"?>
-<w:styles xmlns:mc="http://schemas.openxmlformats.org/markup-compatibility/2006" xmlns:r="http://schemas.openxmlformats.org/officeDocument/2006/relationships" xmlns:w="http://schemas.openxmlformats.org/wordprocessingml/2006/main" xmlns:w14="http://schemas.microsoft.com/office/word/2010/wordml" xmlns:w15="http://schemas.microsoft.com/office/word/2012/wordml" xmlns:w16cid="http://schemas.microsoft.com/office/word/2016/wordml/cid" xmlns:w16se="http://schemas.microsoft.com/office/word/2015/wordml/symex" mc:Ignorable="w14 w15 w16se w16cid">
+<w:styles xmlns:mc="http://schemas.openxmlformats.org/markup-compatibility/2006" xmlns:r="http://schemas.openxmlformats.org/officeDocument/2006/relationships" xmlns:w="http://schemas.openxmlformats.org/wordprocessingml/2006/main" xmlns:w14="http://schemas.microsoft.com/office/word/2010/wordml" xmlns:w15="http://schemas.microsoft.com/office/word/2012/wordml" xmlns:w16cex="http://schemas.microsoft.com/office/word/2018/wordml/cex" xmlns:w16cid="http://schemas.microsoft.com/office/word/2016/wordml/cid" xmlns:w16="http://schemas.microsoft.com/office/word/2018/wordml" xmlns:w16se="http://schemas.microsoft.com/office/word/2015/wordml/symex" mc:Ignorable="w14 w15 w16se w16cid w16 w16cex">
   <w:docDefaults>
     <w:rPrDefault>
       <w:rPr>
@@ -12495,7 +12594,7 @@
 </file>
 
 <file path=word/glossary/webSettings.xml><?xml version="1.0" encoding="utf-8"?>
-<w:webSettings xmlns:mc="http://schemas.openxmlformats.org/markup-compatibility/2006" xmlns:r="http://schemas.openxmlformats.org/officeDocument/2006/relationships" xmlns:w="http://schemas.openxmlformats.org/wordprocessingml/2006/main" xmlns:w14="http://schemas.microsoft.com/office/word/2010/wordml" xmlns:w15="http://schemas.microsoft.com/office/word/2012/wordml" xmlns:w16cid="http://schemas.microsoft.com/office/word/2016/wordml/cid" xmlns:w16se="http://schemas.microsoft.com/office/word/2015/wordml/symex" mc:Ignorable="w14 w15 w16se w16cid">
+<w:webSettings xmlns:mc="http://schemas.openxmlformats.org/markup-compatibility/2006" xmlns:r="http://schemas.openxmlformats.org/officeDocument/2006/relationships" xmlns:w="http://schemas.openxmlformats.org/wordprocessingml/2006/main" xmlns:w14="http://schemas.microsoft.com/office/word/2010/wordml" xmlns:w15="http://schemas.microsoft.com/office/word/2012/wordml" xmlns:w16cex="http://schemas.microsoft.com/office/word/2018/wordml/cex" xmlns:w16cid="http://schemas.microsoft.com/office/word/2016/wordml/cid" xmlns:w16="http://schemas.microsoft.com/office/word/2018/wordml" xmlns:w16se="http://schemas.microsoft.com/office/word/2015/wordml/symex" mc:Ignorable="w14 w15 w16se w16cid w16 w16cex">
   <w:optimizeForBrowser/>
   <w:allowPNG/>
 </w:webSettings>

</xml_diff>